<commit_message>
update DD rework team 2
</commit_message>
<xml_diff>
--- a/BaoCao/DD/Rework/[Team2][RW_DD]QuanLiDatHang-DDHDeNghi.docx
+++ b/BaoCao/DD/Rework/[Team2][RW_DD]QuanLiDatHang-DDHDeNghi.docx
@@ -1,6 +1,6 @@
 
 <file path=word/document.xml><?xml version="1.0" encoding="utf-8"?>
-<w:document xmlns:wpc="http://schemas.microsoft.com/office/word/2010/wordprocessingCanvas" xmlns:cx="http://schemas.microsoft.com/office/drawing/2014/chartex" xmlns:cx1="http://schemas.microsoft.com/office/drawing/2015/9/8/chartex" xmlns:cx2="http://schemas.microsoft.com/office/drawing/2015/10/21/chartex" xmlns:cx3="http://schemas.microsoft.com/office/drawing/2016/5/9/chartex" xmlns:cx4="http://schemas.microsoft.com/office/drawing/2016/5/10/chartex" xmlns:cx5="http://schemas.microsoft.com/office/drawing/2016/5/11/chartex" xmlns:cx6="http://schemas.microsoft.com/office/drawing/2016/5/12/chartex" xmlns:cx7="http://schemas.microsoft.com/office/drawing/2016/5/13/chartex" xmlns:cx8="http://schemas.microsoft.com/office/drawing/2016/5/14/chartex" xmlns:mc="http://schemas.openxmlformats.org/markup-compatibility/2006" xmlns:aink="http://schemas.microsoft.com/office/drawing/2016/ink" xmlns:am3d="http://schemas.microsoft.com/office/drawing/2017/model3d" xmlns:o="urn:schemas-microsoft-com:office:office" xmlns:r="http://schemas.openxmlformats.org/officeDocument/2006/relationships" xmlns:m="http://schemas.openxmlformats.org/officeDocument/2006/math" xmlns:v="urn:schemas-microsoft-com:vml" xmlns:wp14="http://schemas.microsoft.com/office/word/2010/wordprocessingDrawing" xmlns:wp="http://schemas.openxmlformats.org/drawingml/2006/wordprocessingDrawing" xmlns:w10="urn:schemas-microsoft-com:office:word" xmlns:w="http://schemas.openxmlformats.org/wordprocessingml/2006/main" xmlns:w14="http://schemas.microsoft.com/office/word/2010/wordml" xmlns:w15="http://schemas.microsoft.com/office/word/2012/wordml" xmlns:w16cid="http://schemas.microsoft.com/office/word/2016/wordml/cid" xmlns:w16se="http://schemas.microsoft.com/office/word/2015/wordml/symex" xmlns:wpg="http://schemas.microsoft.com/office/word/2010/wordprocessingGroup" xmlns:wpi="http://schemas.microsoft.com/office/word/2010/wordprocessingInk" xmlns:wne="http://schemas.microsoft.com/office/word/2006/wordml" xmlns:wps="http://schemas.microsoft.com/office/word/2010/wordprocessingShape" mc:Ignorable="w14 w15 w16se w16cid wp14">
+<w:document xmlns:wpc="http://schemas.microsoft.com/office/word/2010/wordprocessingCanvas" xmlns:mc="http://schemas.openxmlformats.org/markup-compatibility/2006" xmlns:o="urn:schemas-microsoft-com:office:office" xmlns:r="http://schemas.openxmlformats.org/officeDocument/2006/relationships" xmlns:m="http://schemas.openxmlformats.org/officeDocument/2006/math" xmlns:v="urn:schemas-microsoft-com:vml" xmlns:wp14="http://schemas.microsoft.com/office/word/2010/wordprocessingDrawing" xmlns:wp="http://schemas.openxmlformats.org/drawingml/2006/wordprocessingDrawing" xmlns:w10="urn:schemas-microsoft-com:office:word" xmlns:w="http://schemas.openxmlformats.org/wordprocessingml/2006/main" xmlns:w14="http://schemas.microsoft.com/office/word/2010/wordml" xmlns:w15="http://schemas.microsoft.com/office/word/2012/wordml" xmlns:wpg="http://schemas.microsoft.com/office/word/2010/wordprocessingGroup" xmlns:wpi="http://schemas.microsoft.com/office/word/2010/wordprocessingInk" xmlns:wne="http://schemas.microsoft.com/office/word/2006/wordml" xmlns:wps="http://schemas.microsoft.com/office/word/2010/wordprocessingShape" mc:Ignorable="w14 w15 wp14">
   <w:body>
     <w:p>
       <w:pPr>
@@ -361,8 +361,6 @@
           </wp:inline>
         </w:drawing>
       </w:r>
-      <w:bookmarkStart w:id="0" w:name="_GoBack"/>
-      <w:bookmarkEnd w:id="0"/>
     </w:p>
     <w:p>
       <w:pPr>
@@ -1365,10 +1363,10 @@
         </w:rPr>
         <w:lastRenderedPageBreak/>
         <w:drawing>
-          <wp:inline distT="0" distB="0" distL="0" distR="0" wp14:anchorId="64D4E4BB" wp14:editId="554415B2">
-            <wp:extent cx="7278624" cy="5169281"/>
+          <wp:inline distT="0" distB="0" distL="0" distR="0">
+            <wp:extent cx="8229600" cy="5831205"/>
             <wp:effectExtent l="0" t="0" r="0" b="0"/>
-            <wp:docPr id="13" name="Picture 13"/>
+            <wp:docPr id="3" name="Picture 3"/>
             <wp:cNvGraphicFramePr>
               <a:graphicFrameLocks xmlns:a="http://schemas.openxmlformats.org/drawingml/2006/main" noChangeAspect="1"/>
             </wp:cNvGraphicFramePr>
@@ -1376,30 +1374,36 @@
               <a:graphicData uri="http://schemas.openxmlformats.org/drawingml/2006/picture">
                 <pic:pic xmlns:pic="http://schemas.openxmlformats.org/drawingml/2006/picture">
                   <pic:nvPicPr>
-                    <pic:cNvPr id="1" name=""/>
-                    <pic:cNvPicPr/>
+                    <pic:cNvPr id="0" name="Picture 1"/>
+                    <pic:cNvPicPr>
+                      <a:picLocks noChangeAspect="1" noChangeArrowheads="1"/>
+                    </pic:cNvPicPr>
                   </pic:nvPicPr>
-                  <pic:blipFill rotWithShape="1">
-                    <a:blip r:embed="rId21"/>
-                    <a:srcRect l="17780" t="7505" r="22433" b="17010"/>
-                    <a:stretch/>
+                  <pic:blipFill>
+                    <a:blip r:embed="rId21">
+                      <a:extLst>
+                        <a:ext uri="{28A0092B-C50C-407E-A947-70E740481C1C}">
+                          <a14:useLocalDpi xmlns:a14="http://schemas.microsoft.com/office/drawing/2010/main" val="0"/>
+                        </a:ext>
+                      </a:extLst>
+                    </a:blip>
+                    <a:srcRect/>
+                    <a:stretch>
+                      <a:fillRect/>
+                    </a:stretch>
                   </pic:blipFill>
                   <pic:spPr bwMode="auto">
                     <a:xfrm>
                       <a:off x="0" y="0"/>
-                      <a:ext cx="7291228" cy="5178232"/>
+                      <a:ext cx="8229600" cy="5831205"/>
                     </a:xfrm>
                     <a:prstGeom prst="rect">
                       <a:avLst/>
                     </a:prstGeom>
+                    <a:noFill/>
                     <a:ln>
                       <a:noFill/>
                     </a:ln>
-                    <a:extLst>
-                      <a:ext uri="{53640926-AAD7-44D8-BBD7-CCE9431645EC}">
-                        <a14:shadowObscured xmlns:a14="http://schemas.microsoft.com/office/drawing/2010/main"/>
-                      </a:ext>
-                    </a:extLst>
                   </pic:spPr>
                 </pic:pic>
               </a:graphicData>
@@ -1424,6 +1428,7 @@
         <w:rPr>
           <w:i/>
         </w:rPr>
+        <w:lastRenderedPageBreak/>
         <w:t>PromotionalProductsViewModel</w:t>
       </w:r>
     </w:p>
@@ -1481,9 +1486,9 @@
         </w:rPr>
         <w:drawing>
           <wp:inline distT="0" distB="0" distL="0" distR="0">
-            <wp:extent cx="8229600" cy="3592195"/>
-            <wp:effectExtent l="0" t="0" r="0" b="8255"/>
-            <wp:docPr id="25" name="Picture 25"/>
+            <wp:extent cx="8220710" cy="3916680"/>
+            <wp:effectExtent l="0" t="0" r="8890" b="7620"/>
+            <wp:docPr id="7" name="Picture 7"/>
             <wp:cNvGraphicFramePr>
               <a:graphicFrameLocks xmlns:a="http://schemas.openxmlformats.org/drawingml/2006/main" noChangeAspect="1"/>
             </wp:cNvGraphicFramePr>
@@ -1491,7 +1496,7 @@
               <a:graphicData uri="http://schemas.openxmlformats.org/drawingml/2006/picture">
                 <pic:pic xmlns:pic="http://schemas.openxmlformats.org/drawingml/2006/picture">
                   <pic:nvPicPr>
-                    <pic:cNvPr id="0" name="Picture 4"/>
+                    <pic:cNvPr id="0" name="Picture 2"/>
                     <pic:cNvPicPr>
                       <a:picLocks noChangeAspect="1" noChangeArrowheads="1"/>
                     </pic:cNvPicPr>
@@ -1512,7 +1517,7 @@
                   <pic:spPr bwMode="auto">
                     <a:xfrm>
                       <a:off x="0" y="0"/>
-                      <a:ext cx="8229600" cy="3592195"/>
+                      <a:ext cx="8220710" cy="3916680"/>
                     </a:xfrm>
                     <a:prstGeom prst="rect">
                       <a:avLst/>
@@ -1580,6 +1585,7 @@
         </w:numPr>
         <w:ind w:left="270"/>
       </w:pPr>
+      <w:bookmarkStart w:id="0" w:name="_GoBack"/>
       <w:r>
         <w:rPr>
           <w:noProof/>
@@ -1587,9 +1593,9 @@
         <w:lastRenderedPageBreak/>
         <w:drawing>
           <wp:inline distT="0" distB="0" distL="0" distR="0">
-            <wp:extent cx="8229600" cy="1883410"/>
-            <wp:effectExtent l="0" t="0" r="0" b="2540"/>
-            <wp:docPr id="24" name="Picture 24"/>
+            <wp:extent cx="8220710" cy="2510155"/>
+            <wp:effectExtent l="0" t="0" r="8890" b="4445"/>
+            <wp:docPr id="11" name="Picture 11"/>
             <wp:cNvGraphicFramePr>
               <a:graphicFrameLocks xmlns:a="http://schemas.openxmlformats.org/drawingml/2006/main" noChangeAspect="1"/>
             </wp:cNvGraphicFramePr>
@@ -1618,7 +1624,7 @@
                   <pic:spPr bwMode="auto">
                     <a:xfrm>
                       <a:off x="0" y="0"/>
-                      <a:ext cx="8229600" cy="1883410"/>
+                      <a:ext cx="8220710" cy="2510155"/>
                     </a:xfrm>
                     <a:prstGeom prst="rect">
                       <a:avLst/>
@@ -1634,6 +1640,7 @@
           </wp:inline>
         </w:drawing>
       </w:r>
+      <w:bookmarkEnd w:id="0"/>
     </w:p>
     <w:p>
       <w:pPr>
@@ -2296,7 +2303,7 @@
 </file>
 
 <file path=word/endnotes.xml><?xml version="1.0" encoding="utf-8"?>
-<w:endnotes xmlns:wpc="http://schemas.microsoft.com/office/word/2010/wordprocessingCanvas" xmlns:cx="http://schemas.microsoft.com/office/drawing/2014/chartex" xmlns:cx1="http://schemas.microsoft.com/office/drawing/2015/9/8/chartex" xmlns:cx2="http://schemas.microsoft.com/office/drawing/2015/10/21/chartex" xmlns:cx3="http://schemas.microsoft.com/office/drawing/2016/5/9/chartex" xmlns:cx4="http://schemas.microsoft.com/office/drawing/2016/5/10/chartex" xmlns:cx5="http://schemas.microsoft.com/office/drawing/2016/5/11/chartex" xmlns:cx6="http://schemas.microsoft.com/office/drawing/2016/5/12/chartex" xmlns:cx7="http://schemas.microsoft.com/office/drawing/2016/5/13/chartex" xmlns:cx8="http://schemas.microsoft.com/office/drawing/2016/5/14/chartex" xmlns:mc="http://schemas.openxmlformats.org/markup-compatibility/2006" xmlns:aink="http://schemas.microsoft.com/office/drawing/2016/ink" xmlns:am3d="http://schemas.microsoft.com/office/drawing/2017/model3d" xmlns:o="urn:schemas-microsoft-com:office:office" xmlns:r="http://schemas.openxmlformats.org/officeDocument/2006/relationships" xmlns:m="http://schemas.openxmlformats.org/officeDocument/2006/math" xmlns:v="urn:schemas-microsoft-com:vml" xmlns:wp14="http://schemas.microsoft.com/office/word/2010/wordprocessingDrawing" xmlns:wp="http://schemas.openxmlformats.org/drawingml/2006/wordprocessingDrawing" xmlns:w10="urn:schemas-microsoft-com:office:word" xmlns:w="http://schemas.openxmlformats.org/wordprocessingml/2006/main" xmlns:w14="http://schemas.microsoft.com/office/word/2010/wordml" xmlns:w15="http://schemas.microsoft.com/office/word/2012/wordml" xmlns:w16cid="http://schemas.microsoft.com/office/word/2016/wordml/cid" xmlns:w16se="http://schemas.microsoft.com/office/word/2015/wordml/symex" xmlns:wpg="http://schemas.microsoft.com/office/word/2010/wordprocessingGroup" xmlns:wpi="http://schemas.microsoft.com/office/word/2010/wordprocessingInk" xmlns:wne="http://schemas.microsoft.com/office/word/2006/wordml" xmlns:wps="http://schemas.microsoft.com/office/word/2010/wordprocessingShape" mc:Ignorable="w14 w15 w16se w16cid wp14">
+<w:endnotes xmlns:wpc="http://schemas.microsoft.com/office/word/2010/wordprocessingCanvas" xmlns:mc="http://schemas.openxmlformats.org/markup-compatibility/2006" xmlns:o="urn:schemas-microsoft-com:office:office" xmlns:r="http://schemas.openxmlformats.org/officeDocument/2006/relationships" xmlns:m="http://schemas.openxmlformats.org/officeDocument/2006/math" xmlns:v="urn:schemas-microsoft-com:vml" xmlns:wp14="http://schemas.microsoft.com/office/word/2010/wordprocessingDrawing" xmlns:wp="http://schemas.openxmlformats.org/drawingml/2006/wordprocessingDrawing" xmlns:w10="urn:schemas-microsoft-com:office:word" xmlns:w="http://schemas.openxmlformats.org/wordprocessingml/2006/main" xmlns:w14="http://schemas.microsoft.com/office/word/2010/wordml" xmlns:w15="http://schemas.microsoft.com/office/word/2012/wordml" xmlns:wpg="http://schemas.microsoft.com/office/word/2010/wordprocessingGroup" xmlns:wpi="http://schemas.microsoft.com/office/word/2010/wordprocessingInk" xmlns:wne="http://schemas.microsoft.com/office/word/2006/wordml" xmlns:wps="http://schemas.microsoft.com/office/word/2010/wordprocessingShape" mc:Ignorable="w14 w15 wp14">
   <w:endnote w:type="separator" w:id="-1">
     <w:p>
       <w:pPr>
@@ -2321,7 +2328,7 @@
 </file>
 
 <file path=word/footnotes.xml><?xml version="1.0" encoding="utf-8"?>
-<w:footnotes xmlns:wpc="http://schemas.microsoft.com/office/word/2010/wordprocessingCanvas" xmlns:cx="http://schemas.microsoft.com/office/drawing/2014/chartex" xmlns:cx1="http://schemas.microsoft.com/office/drawing/2015/9/8/chartex" xmlns:cx2="http://schemas.microsoft.com/office/drawing/2015/10/21/chartex" xmlns:cx3="http://schemas.microsoft.com/office/drawing/2016/5/9/chartex" xmlns:cx4="http://schemas.microsoft.com/office/drawing/2016/5/10/chartex" xmlns:cx5="http://schemas.microsoft.com/office/drawing/2016/5/11/chartex" xmlns:cx6="http://schemas.microsoft.com/office/drawing/2016/5/12/chartex" xmlns:cx7="http://schemas.microsoft.com/office/drawing/2016/5/13/chartex" xmlns:cx8="http://schemas.microsoft.com/office/drawing/2016/5/14/chartex" xmlns:mc="http://schemas.openxmlformats.org/markup-compatibility/2006" xmlns:aink="http://schemas.microsoft.com/office/drawing/2016/ink" xmlns:am3d="http://schemas.microsoft.com/office/drawing/2017/model3d" xmlns:o="urn:schemas-microsoft-com:office:office" xmlns:r="http://schemas.openxmlformats.org/officeDocument/2006/relationships" xmlns:m="http://schemas.openxmlformats.org/officeDocument/2006/math" xmlns:v="urn:schemas-microsoft-com:vml" xmlns:wp14="http://schemas.microsoft.com/office/word/2010/wordprocessingDrawing" xmlns:wp="http://schemas.openxmlformats.org/drawingml/2006/wordprocessingDrawing" xmlns:w10="urn:schemas-microsoft-com:office:word" xmlns:w="http://schemas.openxmlformats.org/wordprocessingml/2006/main" xmlns:w14="http://schemas.microsoft.com/office/word/2010/wordml" xmlns:w15="http://schemas.microsoft.com/office/word/2012/wordml" xmlns:w16cid="http://schemas.microsoft.com/office/word/2016/wordml/cid" xmlns:w16se="http://schemas.microsoft.com/office/word/2015/wordml/symex" xmlns:wpg="http://schemas.microsoft.com/office/word/2010/wordprocessingGroup" xmlns:wpi="http://schemas.microsoft.com/office/word/2010/wordprocessingInk" xmlns:wne="http://schemas.microsoft.com/office/word/2006/wordml" xmlns:wps="http://schemas.microsoft.com/office/word/2010/wordprocessingShape" mc:Ignorable="w14 w15 w16se w16cid wp14">
+<w:footnotes xmlns:wpc="http://schemas.microsoft.com/office/word/2010/wordprocessingCanvas" xmlns:mc="http://schemas.openxmlformats.org/markup-compatibility/2006" xmlns:o="urn:schemas-microsoft-com:office:office" xmlns:r="http://schemas.openxmlformats.org/officeDocument/2006/relationships" xmlns:m="http://schemas.openxmlformats.org/officeDocument/2006/math" xmlns:v="urn:schemas-microsoft-com:vml" xmlns:wp14="http://schemas.microsoft.com/office/word/2010/wordprocessingDrawing" xmlns:wp="http://schemas.openxmlformats.org/drawingml/2006/wordprocessingDrawing" xmlns:w10="urn:schemas-microsoft-com:office:word" xmlns:w="http://schemas.openxmlformats.org/wordprocessingml/2006/main" xmlns:w14="http://schemas.microsoft.com/office/word/2010/wordml" xmlns:w15="http://schemas.microsoft.com/office/word/2012/wordml" xmlns:wpg="http://schemas.microsoft.com/office/word/2010/wordprocessingGroup" xmlns:wpi="http://schemas.microsoft.com/office/word/2010/wordprocessingInk" xmlns:wne="http://schemas.microsoft.com/office/word/2006/wordml" xmlns:wps="http://schemas.microsoft.com/office/word/2010/wordprocessingShape" mc:Ignorable="w14 w15 wp14">
   <w:footnote w:type="separator" w:id="-1">
     <w:p>
       <w:pPr>
@@ -2346,8 +2353,8 @@
 </file>
 
 <file path=word/numbering.xml><?xml version="1.0" encoding="utf-8"?>
-<w:numbering xmlns:wpc="http://schemas.microsoft.com/office/word/2010/wordprocessingCanvas" xmlns:cx="http://schemas.microsoft.com/office/drawing/2014/chartex" xmlns:cx1="http://schemas.microsoft.com/office/drawing/2015/9/8/chartex" xmlns:cx2="http://schemas.microsoft.com/office/drawing/2015/10/21/chartex" xmlns:cx3="http://schemas.microsoft.com/office/drawing/2016/5/9/chartex" xmlns:cx4="http://schemas.microsoft.com/office/drawing/2016/5/10/chartex" xmlns:cx5="http://schemas.microsoft.com/office/drawing/2016/5/11/chartex" xmlns:cx6="http://schemas.microsoft.com/office/drawing/2016/5/12/chartex" xmlns:cx7="http://schemas.microsoft.com/office/drawing/2016/5/13/chartex" xmlns:cx8="http://schemas.microsoft.com/office/drawing/2016/5/14/chartex" xmlns:mc="http://schemas.openxmlformats.org/markup-compatibility/2006" xmlns:aink="http://schemas.microsoft.com/office/drawing/2016/ink" xmlns:am3d="http://schemas.microsoft.com/office/drawing/2017/model3d" xmlns:o="urn:schemas-microsoft-com:office:office" xmlns:r="http://schemas.openxmlformats.org/officeDocument/2006/relationships" xmlns:m="http://schemas.openxmlformats.org/officeDocument/2006/math" xmlns:v="urn:schemas-microsoft-com:vml" xmlns:wp14="http://schemas.microsoft.com/office/word/2010/wordprocessingDrawing" xmlns:wp="http://schemas.openxmlformats.org/drawingml/2006/wordprocessingDrawing" xmlns:w10="urn:schemas-microsoft-com:office:word" xmlns:w="http://schemas.openxmlformats.org/wordprocessingml/2006/main" xmlns:w14="http://schemas.microsoft.com/office/word/2010/wordml" xmlns:w15="http://schemas.microsoft.com/office/word/2012/wordml" xmlns:w16cid="http://schemas.microsoft.com/office/word/2016/wordml/cid" xmlns:w16se="http://schemas.microsoft.com/office/word/2015/wordml/symex" xmlns:wpg="http://schemas.microsoft.com/office/word/2010/wordprocessingGroup" xmlns:wpi="http://schemas.microsoft.com/office/word/2010/wordprocessingInk" xmlns:wne="http://schemas.microsoft.com/office/word/2006/wordml" xmlns:wps="http://schemas.microsoft.com/office/word/2010/wordprocessingShape" mc:Ignorable="w14 w15 w16se w16cid wp14">
-  <w:abstractNum w:abstractNumId="0" w15:restartNumberingAfterBreak="0">
+<w:numbering xmlns:wpc="http://schemas.microsoft.com/office/word/2010/wordprocessingCanvas" xmlns:mc="http://schemas.openxmlformats.org/markup-compatibility/2006" xmlns:o="urn:schemas-microsoft-com:office:office" xmlns:r="http://schemas.openxmlformats.org/officeDocument/2006/relationships" xmlns:m="http://schemas.openxmlformats.org/officeDocument/2006/math" xmlns:v="urn:schemas-microsoft-com:vml" xmlns:wp14="http://schemas.microsoft.com/office/word/2010/wordprocessingDrawing" xmlns:wp="http://schemas.openxmlformats.org/drawingml/2006/wordprocessingDrawing" xmlns:w10="urn:schemas-microsoft-com:office:word" xmlns:w="http://schemas.openxmlformats.org/wordprocessingml/2006/main" xmlns:w14="http://schemas.microsoft.com/office/word/2010/wordml" xmlns:w15="http://schemas.microsoft.com/office/word/2012/wordml" xmlns:wpg="http://schemas.microsoft.com/office/word/2010/wordprocessingGroup" xmlns:wpi="http://schemas.microsoft.com/office/word/2010/wordprocessingInk" xmlns:wne="http://schemas.microsoft.com/office/word/2006/wordml" xmlns:wps="http://schemas.microsoft.com/office/word/2010/wordprocessingShape" mc:Ignorable="w14 w15 wp14">
+  <w:abstractNum w:abstractNumId="0">
     <w:nsid w:val="03A213BE"/>
     <w:multiLevelType w:val="hybridMultilevel"/>
     <w:tmpl w:val="4B6028DC"/>
@@ -2459,7 +2466,7 @@
       </w:rPr>
     </w:lvl>
   </w:abstractNum>
-  <w:abstractNum w:abstractNumId="1" w15:restartNumberingAfterBreak="0">
+  <w:abstractNum w:abstractNumId="1">
     <w:nsid w:val="06257071"/>
     <w:multiLevelType w:val="multilevel"/>
     <w:tmpl w:val="DFCAEAFE"/>
@@ -2555,7 +2562,7 @@
       </w:pPr>
     </w:lvl>
   </w:abstractNum>
-  <w:abstractNum w:abstractNumId="2" w15:restartNumberingAfterBreak="0">
+  <w:abstractNum w:abstractNumId="2">
     <w:nsid w:val="094F5771"/>
     <w:multiLevelType w:val="hybridMultilevel"/>
     <w:tmpl w:val="E0C6C794"/>
@@ -2669,7 +2676,7 @@
       </w:rPr>
     </w:lvl>
   </w:abstractNum>
-  <w:abstractNum w:abstractNumId="3" w15:restartNumberingAfterBreak="0">
+  <w:abstractNum w:abstractNumId="3">
     <w:nsid w:val="16A743F0"/>
     <w:multiLevelType w:val="hybridMultilevel"/>
     <w:tmpl w:val="9B3605B6"/>
@@ -2758,7 +2765,7 @@
       </w:pPr>
     </w:lvl>
   </w:abstractNum>
-  <w:abstractNum w:abstractNumId="4" w15:restartNumberingAfterBreak="0">
+  <w:abstractNum w:abstractNumId="4">
     <w:nsid w:val="196D1671"/>
     <w:multiLevelType w:val="multilevel"/>
     <w:tmpl w:val="42AE90D6"/>
@@ -2875,7 +2882,7 @@
       </w:rPr>
     </w:lvl>
   </w:abstractNum>
-  <w:abstractNum w:abstractNumId="5" w15:restartNumberingAfterBreak="0">
+  <w:abstractNum w:abstractNumId="5">
     <w:nsid w:val="22F54176"/>
     <w:multiLevelType w:val="hybridMultilevel"/>
     <w:tmpl w:val="3F6C8F46"/>
@@ -2964,7 +2971,7 @@
       </w:pPr>
     </w:lvl>
   </w:abstractNum>
-  <w:abstractNum w:abstractNumId="6" w15:restartNumberingAfterBreak="0">
+  <w:abstractNum w:abstractNumId="6">
     <w:nsid w:val="289B7C1E"/>
     <w:multiLevelType w:val="multilevel"/>
     <w:tmpl w:val="AB3807E0"/>
@@ -3054,7 +3061,7 @@
       </w:pPr>
     </w:lvl>
   </w:abstractNum>
-  <w:abstractNum w:abstractNumId="7" w15:restartNumberingAfterBreak="0">
+  <w:abstractNum w:abstractNumId="7">
     <w:nsid w:val="2BAB6EE8"/>
     <w:multiLevelType w:val="multilevel"/>
     <w:tmpl w:val="C7C2FA44"/>
@@ -3172,7 +3179,7 @@
       </w:rPr>
     </w:lvl>
   </w:abstractNum>
-  <w:abstractNum w:abstractNumId="8" w15:restartNumberingAfterBreak="0">
+  <w:abstractNum w:abstractNumId="8">
     <w:nsid w:val="2BC26A9A"/>
     <w:multiLevelType w:val="hybridMultilevel"/>
     <w:tmpl w:val="EA123DB6"/>
@@ -3261,13 +3268,13 @@
       </w:pPr>
     </w:lvl>
   </w:abstractNum>
-  <w:abstractNum w:abstractNumId="9" w15:restartNumberingAfterBreak="0">
+  <w:abstractNum w:abstractNumId="9">
     <w:nsid w:val="40B05AC8"/>
     <w:multiLevelType w:val="multilevel"/>
     <w:tmpl w:val="AB3807E0"/>
     <w:numStyleLink w:val="Style1"/>
   </w:abstractNum>
-  <w:abstractNum w:abstractNumId="10" w15:restartNumberingAfterBreak="0">
+  <w:abstractNum w:abstractNumId="10">
     <w:nsid w:val="42446019"/>
     <w:multiLevelType w:val="multilevel"/>
     <w:tmpl w:val="0409001D"/>
@@ -3353,7 +3360,7 @@
       </w:pPr>
     </w:lvl>
   </w:abstractNum>
-  <w:abstractNum w:abstractNumId="11" w15:restartNumberingAfterBreak="0">
+  <w:abstractNum w:abstractNumId="11">
     <w:nsid w:val="4C826E2D"/>
     <w:multiLevelType w:val="hybridMultilevel"/>
     <w:tmpl w:val="ECB69DB4"/>
@@ -3442,7 +3449,7 @@
       </w:pPr>
     </w:lvl>
   </w:abstractNum>
-  <w:abstractNum w:abstractNumId="12" w15:restartNumberingAfterBreak="0">
+  <w:abstractNum w:abstractNumId="12">
     <w:nsid w:val="5EED0622"/>
     <w:multiLevelType w:val="multilevel"/>
     <w:tmpl w:val="0409001F"/>
@@ -3528,7 +3535,7 @@
       </w:pPr>
     </w:lvl>
   </w:abstractNum>
-  <w:abstractNum w:abstractNumId="13" w15:restartNumberingAfterBreak="0">
+  <w:abstractNum w:abstractNumId="13">
     <w:nsid w:val="6316174D"/>
     <w:multiLevelType w:val="hybridMultilevel"/>
     <w:tmpl w:val="49107D6C"/>
@@ -3617,7 +3624,7 @@
       </w:pPr>
     </w:lvl>
   </w:abstractNum>
-  <w:abstractNum w:abstractNumId="14" w15:restartNumberingAfterBreak="0">
+  <w:abstractNum w:abstractNumId="14">
     <w:nsid w:val="6C6C3D93"/>
     <w:multiLevelType w:val="hybridMultilevel"/>
     <w:tmpl w:val="D608837A"/>
@@ -3703,7 +3710,7 @@
       </w:pPr>
     </w:lvl>
   </w:abstractNum>
-  <w:abstractNum w:abstractNumId="15" w15:restartNumberingAfterBreak="0">
+  <w:abstractNum w:abstractNumId="15">
     <w:nsid w:val="6F060251"/>
     <w:multiLevelType w:val="hybridMultilevel"/>
     <w:tmpl w:val="1A34AC50"/>
@@ -3792,7 +3799,7 @@
       </w:pPr>
     </w:lvl>
   </w:abstractNum>
-  <w:abstractNum w:abstractNumId="16" w15:restartNumberingAfterBreak="0">
+  <w:abstractNum w:abstractNumId="16">
     <w:nsid w:val="75EA5132"/>
     <w:multiLevelType w:val="multilevel"/>
     <w:tmpl w:val="750495F2"/>
@@ -3906,7 +3913,7 @@
       </w:rPr>
     </w:lvl>
   </w:abstractNum>
-  <w:abstractNum w:abstractNumId="17" w15:restartNumberingAfterBreak="0">
+  <w:abstractNum w:abstractNumId="17">
     <w:nsid w:val="77071EE0"/>
     <w:multiLevelType w:val="hybridMultilevel"/>
     <w:tmpl w:val="B1440E4C"/>
@@ -3992,7 +3999,7 @@
       </w:pPr>
     </w:lvl>
   </w:abstractNum>
-  <w:abstractNum w:abstractNumId="18" w15:restartNumberingAfterBreak="0">
+  <w:abstractNum w:abstractNumId="18">
     <w:nsid w:val="7CCA2CCB"/>
     <w:multiLevelType w:val="multilevel"/>
     <w:tmpl w:val="AB3807E0"/>
@@ -4999,7 +5006,7 @@
 </file>
 
 <file path=word/styles.xml><?xml version="1.0" encoding="utf-8"?>
-<w:styles xmlns:mc="http://schemas.openxmlformats.org/markup-compatibility/2006" xmlns:r="http://schemas.openxmlformats.org/officeDocument/2006/relationships" xmlns:w="http://schemas.openxmlformats.org/wordprocessingml/2006/main" xmlns:w14="http://schemas.microsoft.com/office/word/2010/wordml" xmlns:w15="http://schemas.microsoft.com/office/word/2012/wordml" xmlns:w16cid="http://schemas.microsoft.com/office/word/2016/wordml/cid" xmlns:w16se="http://schemas.microsoft.com/office/word/2015/wordml/symex" mc:Ignorable="w14 w15 w16se w16cid">
+<w:styles xmlns:mc="http://schemas.openxmlformats.org/markup-compatibility/2006" xmlns:r="http://schemas.openxmlformats.org/officeDocument/2006/relationships" xmlns:w="http://schemas.openxmlformats.org/wordprocessingml/2006/main" xmlns:w14="http://schemas.microsoft.com/office/word/2010/wordml" xmlns:w15="http://schemas.microsoft.com/office/word/2012/wordml" mc:Ignorable="w14 w15">
   <w:docDefaults>
     <w:rPrDefault>
       <w:rPr>
@@ -5016,7 +5023,7 @@
       </w:pPr>
     </w:pPrDefault>
   </w:docDefaults>
-  <w:latentStyles w:defLockedState="0" w:defUIPriority="99" w:defSemiHidden="0" w:defUnhideWhenUsed="0" w:defQFormat="0" w:count="375">
+  <w:latentStyles w:defLockedState="0" w:defUIPriority="99" w:defSemiHidden="0" w:defUnhideWhenUsed="0" w:defQFormat="0" w:count="371">
     <w:lsdException w:name="Normal" w:uiPriority="0" w:qFormat="1"/>
     <w:lsdException w:name="heading 1" w:uiPriority="9" w:qFormat="1"/>
     <w:lsdException w:name="heading 2" w:semiHidden="1" w:uiPriority="9" w:unhideWhenUsed="1" w:qFormat="1"/>
@@ -5388,10 +5395,6 @@
     <w:lsdException w:name="List Table 5 Dark Accent 6" w:uiPriority="50"/>
     <w:lsdException w:name="List Table 6 Colorful Accent 6" w:uiPriority="51"/>
     <w:lsdException w:name="List Table 7 Colorful Accent 6" w:uiPriority="52"/>
-    <w:lsdException w:name="Mention" w:semiHidden="1" w:unhideWhenUsed="1"/>
-    <w:lsdException w:name="Smart Hyperlink" w:semiHidden="1" w:unhideWhenUsed="1"/>
-    <w:lsdException w:name="Hashtag" w:semiHidden="1" w:unhideWhenUsed="1"/>
-    <w:lsdException w:name="Unresolved Mention" w:semiHidden="1" w:unhideWhenUsed="1"/>
   </w:latentStyles>
   <w:style w:type="paragraph" w:default="1" w:styleId="Normal">
     <w:name w:val="Normal"/>
@@ -5884,6 +5887,7 @@
       <w:spacing w:before="0" w:after="0" w:line="240" w:lineRule="auto"/>
     </w:pPr>
     <w:tblPr>
+      <w:tblInd w:w="0" w:type="dxa"/>
       <w:tblBorders>
         <w:top w:val="single" w:sz="4" w:space="0" w:color="auto"/>
         <w:left w:val="single" w:sz="4" w:space="0" w:color="auto"/>
@@ -5892,6 +5896,12 @@
         <w:insideH w:val="single" w:sz="4" w:space="0" w:color="auto"/>
         <w:insideV w:val="single" w:sz="4" w:space="0" w:color="auto"/>
       </w:tblBorders>
+      <w:tblCellMar>
+        <w:top w:w="0" w:type="dxa"/>
+        <w:left w:w="108" w:type="dxa"/>
+        <w:bottom w:w="0" w:type="dxa"/>
+        <w:right w:w="108" w:type="dxa"/>
+      </w:tblCellMar>
     </w:tblPr>
   </w:style>
   <w:style w:type="character" w:customStyle="1" w:styleId="ParagrapChar">
@@ -6486,6 +6496,7 @@
     <w:tblPr>
       <w:tblStyleRowBandSize w:val="1"/>
       <w:tblStyleColBandSize w:val="1"/>
+      <w:tblInd w:w="0" w:type="dxa"/>
       <w:tblBorders>
         <w:top w:val="single" w:sz="4" w:space="0" w:color="BFBFBF" w:themeColor="background1" w:themeShade="BF"/>
         <w:left w:val="single" w:sz="4" w:space="0" w:color="BFBFBF" w:themeColor="background1" w:themeShade="BF"/>
@@ -6494,6 +6505,12 @@
         <w:insideH w:val="single" w:sz="4" w:space="0" w:color="BFBFBF" w:themeColor="background1" w:themeShade="BF"/>
         <w:insideV w:val="single" w:sz="4" w:space="0" w:color="BFBFBF" w:themeColor="background1" w:themeShade="BF"/>
       </w:tblBorders>
+      <w:tblCellMar>
+        <w:top w:w="0" w:type="dxa"/>
+        <w:left w:w="108" w:type="dxa"/>
+        <w:bottom w:w="0" w:type="dxa"/>
+        <w:right w:w="108" w:type="dxa"/>
+      </w:tblCellMar>
     </w:tblPr>
     <w:tblStylePr w:type="firstRow">
       <w:rPr>
@@ -6915,7 +6932,7 @@
 </file>
 
 <file path=customXml/itemProps2.xml><?xml version="1.0" encoding="utf-8"?>
-<ds:datastoreItem xmlns:ds="http://schemas.openxmlformats.org/officeDocument/2006/customXml" ds:itemID="{59B2AB11-36EA-4C40-B36E-5B7FE16DD482}">
+<ds:datastoreItem xmlns:ds="http://schemas.openxmlformats.org/officeDocument/2006/customXml" ds:itemID="{EDF4645E-7424-4481-9D4A-4BA1FC171848}">
   <ds:schemaRefs>
     <ds:schemaRef ds:uri="http://schemas.openxmlformats.org/officeDocument/2006/bibliography"/>
   </ds:schemaRefs>

</xml_diff>

<commit_message>
Update theo template mới của thầy
</commit_message>
<xml_diff>
--- a/BaoCao/DD/Rework/[Team2][RW_DD]QuanLiDatHang-DDHDeNghi.docx
+++ b/BaoCao/DD/Rework/[Team2][RW_DD]QuanLiDatHang-DDHDeNghi.docx
@@ -42,16 +42,18 @@
           <w:numId w:val="0"/>
         </w:numPr>
         <w:ind w:left="1296" w:hanging="576"/>
-      </w:pPr>
+        <w:jc w:val="center"/>
+      </w:pPr>
+      <w:bookmarkStart w:id="0" w:name="_GoBack"/>
       <w:r>
         <w:rPr>
           <w:noProof/>
         </w:rPr>
         <w:drawing>
-          <wp:inline distT="0" distB="0" distL="0" distR="0" wp14:anchorId="413BF6EF" wp14:editId="347CFDE0">
-            <wp:extent cx="7074535" cy="5314845"/>
-            <wp:effectExtent l="0" t="0" r="0" b="635"/>
-            <wp:docPr id="18" name="Picture 18"/>
+          <wp:inline distT="0" distB="0" distL="0" distR="0">
+            <wp:extent cx="4259354" cy="5391150"/>
+            <wp:effectExtent l="0" t="0" r="8255" b="0"/>
+            <wp:docPr id="20" name="Picture 20"/>
             <wp:cNvGraphicFramePr>
               <a:graphicFrameLocks xmlns:a="http://schemas.openxmlformats.org/drawingml/2006/main" noChangeAspect="1"/>
             </wp:cNvGraphicFramePr>
@@ -59,11 +61,11 @@
               <a:graphicData uri="http://schemas.openxmlformats.org/drawingml/2006/picture">
                 <pic:pic xmlns:pic="http://schemas.openxmlformats.org/drawingml/2006/picture">
                   <pic:nvPicPr>
-                    <pic:cNvPr id="15" name="donDatHang.jpg"/>
+                    <pic:cNvPr id="20" name="Kiến trúc hệ thống.png"/>
                     <pic:cNvPicPr/>
                   </pic:nvPicPr>
                   <pic:blipFill>
-                    <a:blip r:embed="rId9" cstate="print">
+                    <a:blip r:embed="rId9">
                       <a:extLst>
                         <a:ext uri="{28A0092B-C50C-407E-A947-70E740481C1C}">
                           <a14:useLocalDpi xmlns:a14="http://schemas.microsoft.com/office/drawing/2010/main" val="0"/>
@@ -77,7 +79,7 @@
                   <pic:spPr>
                     <a:xfrm>
                       <a:off x="0" y="0"/>
-                      <a:ext cx="7095851" cy="5330859"/>
+                      <a:ext cx="4270373" cy="5405097"/>
                     </a:xfrm>
                     <a:prstGeom prst="rect">
                       <a:avLst/>
@@ -89,6 +91,7 @@
           </wp:inline>
         </w:drawing>
       </w:r>
+      <w:bookmarkEnd w:id="0"/>
     </w:p>
     <w:p>
       <w:pPr>
@@ -785,10 +788,10 @@
           <w:noProof/>
         </w:rPr>
         <w:drawing>
-          <wp:inline distT="0" distB="0" distL="0" distR="0" wp14:anchorId="7D7BA789" wp14:editId="0BD7293C">
-            <wp:extent cx="8219500" cy="1952625"/>
-            <wp:effectExtent l="0" t="0" r="0" b="0"/>
-            <wp:docPr id="9" name="Picture 9"/>
+          <wp:inline distT="0" distB="0" distL="0" distR="0">
+            <wp:extent cx="8220075" cy="2200275"/>
+            <wp:effectExtent l="0" t="0" r="9525" b="9525"/>
+            <wp:docPr id="12" name="Picture 12"/>
             <wp:cNvGraphicFramePr>
               <a:graphicFrameLocks xmlns:a="http://schemas.openxmlformats.org/drawingml/2006/main" noChangeAspect="1"/>
             </wp:cNvGraphicFramePr>
@@ -817,7 +820,7 @@
                   <pic:spPr bwMode="auto">
                     <a:xfrm>
                       <a:off x="0" y="0"/>
-                      <a:ext cx="8291389" cy="1969703"/>
+                      <a:ext cx="8220075" cy="2200275"/>
                     </a:xfrm>
                     <a:prstGeom prst="rect">
                       <a:avLst/>
@@ -898,10 +901,10 @@
           <w:szCs w:val="26"/>
         </w:rPr>
         <w:drawing>
-          <wp:inline distT="0" distB="0" distL="0" distR="0" wp14:anchorId="2A14EEBE" wp14:editId="0017C1C0">
-            <wp:extent cx="8043968" cy="1743075"/>
-            <wp:effectExtent l="0" t="0" r="0" b="0"/>
-            <wp:docPr id="15" name="Picture 15"/>
+          <wp:inline distT="0" distB="0" distL="0" distR="0">
+            <wp:extent cx="8248650" cy="2238375"/>
+            <wp:effectExtent l="0" t="0" r="0" b="9525"/>
+            <wp:docPr id="13" name="Picture 13"/>
             <wp:cNvGraphicFramePr>
               <a:graphicFrameLocks xmlns:a="http://schemas.openxmlformats.org/drawingml/2006/main" noChangeAspect="1"/>
             </wp:cNvGraphicFramePr>
@@ -909,7 +912,7 @@
               <a:graphicData uri="http://schemas.openxmlformats.org/drawingml/2006/picture">
                 <pic:pic xmlns:pic="http://schemas.openxmlformats.org/drawingml/2006/picture">
                   <pic:nvPicPr>
-                    <pic:cNvPr id="0" name="Picture 3"/>
+                    <pic:cNvPr id="0" name="Picture 2"/>
                     <pic:cNvPicPr>
                       <a:picLocks noChangeAspect="1" noChangeArrowheads="1"/>
                     </pic:cNvPicPr>
@@ -930,7 +933,7 @@
                   <pic:spPr bwMode="auto">
                     <a:xfrm>
                       <a:off x="0" y="0"/>
-                      <a:ext cx="8060241" cy="1746601"/>
+                      <a:ext cx="8248650" cy="2238375"/>
                     </a:xfrm>
                     <a:prstGeom prst="rect">
                       <a:avLst/>
@@ -991,7 +994,6 @@
           <w:sz w:val="26"/>
           <w:szCs w:val="26"/>
         </w:rPr>
-        <w:lastRenderedPageBreak/>
         <w:t xml:space="preserve">Mã số: </w:t>
       </w:r>
       <w:r>
@@ -1036,10 +1038,10 @@
           <w:noProof/>
         </w:rPr>
         <w:drawing>
-          <wp:inline distT="0" distB="0" distL="0" distR="0" wp14:anchorId="7DF5DF0D" wp14:editId="5C7B0163">
-            <wp:extent cx="8180794" cy="2333625"/>
-            <wp:effectExtent l="0" t="0" r="0" b="0"/>
-            <wp:docPr id="10" name="Picture 10"/>
+          <wp:inline distT="0" distB="0" distL="0" distR="0">
+            <wp:extent cx="8086725" cy="1685925"/>
+            <wp:effectExtent l="0" t="0" r="9525" b="9525"/>
+            <wp:docPr id="19" name="Picture 19"/>
             <wp:cNvGraphicFramePr>
               <a:graphicFrameLocks xmlns:a="http://schemas.openxmlformats.org/drawingml/2006/main" noChangeAspect="1"/>
             </wp:cNvGraphicFramePr>
@@ -1047,7 +1049,7 @@
               <a:graphicData uri="http://schemas.openxmlformats.org/drawingml/2006/picture">
                 <pic:pic xmlns:pic="http://schemas.openxmlformats.org/drawingml/2006/picture">
                   <pic:nvPicPr>
-                    <pic:cNvPr id="0" name="Picture 2"/>
+                    <pic:cNvPr id="0" name="Picture 3"/>
                     <pic:cNvPicPr>
                       <a:picLocks noChangeAspect="1" noChangeArrowheads="1"/>
                     </pic:cNvPicPr>
@@ -1068,7 +1070,7 @@
                   <pic:spPr bwMode="auto">
                     <a:xfrm>
                       <a:off x="0" y="0"/>
-                      <a:ext cx="8284155" cy="2363109"/>
+                      <a:ext cx="8086725" cy="1685925"/>
                     </a:xfrm>
                     <a:prstGeom prst="rect">
                       <a:avLst/>
@@ -1585,7 +1587,6 @@
         </w:numPr>
         <w:ind w:left="270"/>
       </w:pPr>
-      <w:bookmarkStart w:id="0" w:name="_GoBack"/>
       <w:r>
         <w:rPr>
           <w:noProof/>
@@ -1640,7 +1641,6 @@
           </wp:inline>
         </w:drawing>
       </w:r>
-      <w:bookmarkEnd w:id="0"/>
     </w:p>
     <w:p>
       <w:pPr>
@@ -2354,7 +2354,7 @@
 
 <file path=word/numbering.xml><?xml version="1.0" encoding="utf-8"?>
 <w:numbering xmlns:wpc="http://schemas.microsoft.com/office/word/2010/wordprocessingCanvas" xmlns:mc="http://schemas.openxmlformats.org/markup-compatibility/2006" xmlns:o="urn:schemas-microsoft-com:office:office" xmlns:r="http://schemas.openxmlformats.org/officeDocument/2006/relationships" xmlns:m="http://schemas.openxmlformats.org/officeDocument/2006/math" xmlns:v="urn:schemas-microsoft-com:vml" xmlns:wp14="http://schemas.microsoft.com/office/word/2010/wordprocessingDrawing" xmlns:wp="http://schemas.openxmlformats.org/drawingml/2006/wordprocessingDrawing" xmlns:w10="urn:schemas-microsoft-com:office:word" xmlns:w="http://schemas.openxmlformats.org/wordprocessingml/2006/main" xmlns:w14="http://schemas.microsoft.com/office/word/2010/wordml" xmlns:w15="http://schemas.microsoft.com/office/word/2012/wordml" xmlns:wpg="http://schemas.microsoft.com/office/word/2010/wordprocessingGroup" xmlns:wpi="http://schemas.microsoft.com/office/word/2010/wordprocessingInk" xmlns:wne="http://schemas.microsoft.com/office/word/2006/wordml" xmlns:wps="http://schemas.microsoft.com/office/word/2010/wordprocessingShape" mc:Ignorable="w14 w15 wp14">
-  <w:abstractNum w:abstractNumId="0">
+  <w:abstractNum w:abstractNumId="0" w15:restartNumberingAfterBreak="0">
     <w:nsid w:val="03A213BE"/>
     <w:multiLevelType w:val="hybridMultilevel"/>
     <w:tmpl w:val="4B6028DC"/>
@@ -2466,7 +2466,7 @@
       </w:rPr>
     </w:lvl>
   </w:abstractNum>
-  <w:abstractNum w:abstractNumId="1">
+  <w:abstractNum w:abstractNumId="1" w15:restartNumberingAfterBreak="0">
     <w:nsid w:val="06257071"/>
     <w:multiLevelType w:val="multilevel"/>
     <w:tmpl w:val="DFCAEAFE"/>
@@ -2562,7 +2562,7 @@
       </w:pPr>
     </w:lvl>
   </w:abstractNum>
-  <w:abstractNum w:abstractNumId="2">
+  <w:abstractNum w:abstractNumId="2" w15:restartNumberingAfterBreak="0">
     <w:nsid w:val="094F5771"/>
     <w:multiLevelType w:val="hybridMultilevel"/>
     <w:tmpl w:val="E0C6C794"/>
@@ -2676,7 +2676,7 @@
       </w:rPr>
     </w:lvl>
   </w:abstractNum>
-  <w:abstractNum w:abstractNumId="3">
+  <w:abstractNum w:abstractNumId="3" w15:restartNumberingAfterBreak="0">
     <w:nsid w:val="16A743F0"/>
     <w:multiLevelType w:val="hybridMultilevel"/>
     <w:tmpl w:val="9B3605B6"/>
@@ -2765,7 +2765,7 @@
       </w:pPr>
     </w:lvl>
   </w:abstractNum>
-  <w:abstractNum w:abstractNumId="4">
+  <w:abstractNum w:abstractNumId="4" w15:restartNumberingAfterBreak="0">
     <w:nsid w:val="196D1671"/>
     <w:multiLevelType w:val="multilevel"/>
     <w:tmpl w:val="42AE90D6"/>
@@ -2882,7 +2882,7 @@
       </w:rPr>
     </w:lvl>
   </w:abstractNum>
-  <w:abstractNum w:abstractNumId="5">
+  <w:abstractNum w:abstractNumId="5" w15:restartNumberingAfterBreak="0">
     <w:nsid w:val="22F54176"/>
     <w:multiLevelType w:val="hybridMultilevel"/>
     <w:tmpl w:val="3F6C8F46"/>
@@ -2971,7 +2971,7 @@
       </w:pPr>
     </w:lvl>
   </w:abstractNum>
-  <w:abstractNum w:abstractNumId="6">
+  <w:abstractNum w:abstractNumId="6" w15:restartNumberingAfterBreak="0">
     <w:nsid w:val="289B7C1E"/>
     <w:multiLevelType w:val="multilevel"/>
     <w:tmpl w:val="AB3807E0"/>
@@ -3061,7 +3061,7 @@
       </w:pPr>
     </w:lvl>
   </w:abstractNum>
-  <w:abstractNum w:abstractNumId="7">
+  <w:abstractNum w:abstractNumId="7" w15:restartNumberingAfterBreak="0">
     <w:nsid w:val="2BAB6EE8"/>
     <w:multiLevelType w:val="multilevel"/>
     <w:tmpl w:val="C7C2FA44"/>
@@ -3179,7 +3179,7 @@
       </w:rPr>
     </w:lvl>
   </w:abstractNum>
-  <w:abstractNum w:abstractNumId="8">
+  <w:abstractNum w:abstractNumId="8" w15:restartNumberingAfterBreak="0">
     <w:nsid w:val="2BC26A9A"/>
     <w:multiLevelType w:val="hybridMultilevel"/>
     <w:tmpl w:val="EA123DB6"/>
@@ -3268,13 +3268,13 @@
       </w:pPr>
     </w:lvl>
   </w:abstractNum>
-  <w:abstractNum w:abstractNumId="9">
+  <w:abstractNum w:abstractNumId="9" w15:restartNumberingAfterBreak="0">
     <w:nsid w:val="40B05AC8"/>
     <w:multiLevelType w:val="multilevel"/>
     <w:tmpl w:val="AB3807E0"/>
     <w:numStyleLink w:val="Style1"/>
   </w:abstractNum>
-  <w:abstractNum w:abstractNumId="10">
+  <w:abstractNum w:abstractNumId="10" w15:restartNumberingAfterBreak="0">
     <w:nsid w:val="42446019"/>
     <w:multiLevelType w:val="multilevel"/>
     <w:tmpl w:val="0409001D"/>
@@ -3360,7 +3360,7 @@
       </w:pPr>
     </w:lvl>
   </w:abstractNum>
-  <w:abstractNum w:abstractNumId="11">
+  <w:abstractNum w:abstractNumId="11" w15:restartNumberingAfterBreak="0">
     <w:nsid w:val="4C826E2D"/>
     <w:multiLevelType w:val="hybridMultilevel"/>
     <w:tmpl w:val="ECB69DB4"/>
@@ -3449,7 +3449,7 @@
       </w:pPr>
     </w:lvl>
   </w:abstractNum>
-  <w:abstractNum w:abstractNumId="12">
+  <w:abstractNum w:abstractNumId="12" w15:restartNumberingAfterBreak="0">
     <w:nsid w:val="5EED0622"/>
     <w:multiLevelType w:val="multilevel"/>
     <w:tmpl w:val="0409001F"/>
@@ -3535,7 +3535,7 @@
       </w:pPr>
     </w:lvl>
   </w:abstractNum>
-  <w:abstractNum w:abstractNumId="13">
+  <w:abstractNum w:abstractNumId="13" w15:restartNumberingAfterBreak="0">
     <w:nsid w:val="6316174D"/>
     <w:multiLevelType w:val="hybridMultilevel"/>
     <w:tmpl w:val="49107D6C"/>
@@ -3624,7 +3624,7 @@
       </w:pPr>
     </w:lvl>
   </w:abstractNum>
-  <w:abstractNum w:abstractNumId="14">
+  <w:abstractNum w:abstractNumId="14" w15:restartNumberingAfterBreak="0">
     <w:nsid w:val="6C6C3D93"/>
     <w:multiLevelType w:val="hybridMultilevel"/>
     <w:tmpl w:val="D608837A"/>
@@ -3710,7 +3710,7 @@
       </w:pPr>
     </w:lvl>
   </w:abstractNum>
-  <w:abstractNum w:abstractNumId="15">
+  <w:abstractNum w:abstractNumId="15" w15:restartNumberingAfterBreak="0">
     <w:nsid w:val="6F060251"/>
     <w:multiLevelType w:val="hybridMultilevel"/>
     <w:tmpl w:val="1A34AC50"/>
@@ -3799,7 +3799,7 @@
       </w:pPr>
     </w:lvl>
   </w:abstractNum>
-  <w:abstractNum w:abstractNumId="16">
+  <w:abstractNum w:abstractNumId="16" w15:restartNumberingAfterBreak="0">
     <w:nsid w:val="75EA5132"/>
     <w:multiLevelType w:val="multilevel"/>
     <w:tmpl w:val="750495F2"/>
@@ -3913,7 +3913,7 @@
       </w:rPr>
     </w:lvl>
   </w:abstractNum>
-  <w:abstractNum w:abstractNumId="17">
+  <w:abstractNum w:abstractNumId="17" w15:restartNumberingAfterBreak="0">
     <w:nsid w:val="77071EE0"/>
     <w:multiLevelType w:val="hybridMultilevel"/>
     <w:tmpl w:val="B1440E4C"/>
@@ -3999,7 +3999,7 @@
       </w:pPr>
     </w:lvl>
   </w:abstractNum>
-  <w:abstractNum w:abstractNumId="18">
+  <w:abstractNum w:abstractNumId="18" w15:restartNumberingAfterBreak="0">
     <w:nsid w:val="7CCA2CCB"/>
     <w:multiLevelType w:val="multilevel"/>
     <w:tmpl w:val="AB3807E0"/>
@@ -5887,7 +5887,6 @@
       <w:spacing w:before="0" w:after="0" w:line="240" w:lineRule="auto"/>
     </w:pPr>
     <w:tblPr>
-      <w:tblInd w:w="0" w:type="dxa"/>
       <w:tblBorders>
         <w:top w:val="single" w:sz="4" w:space="0" w:color="auto"/>
         <w:left w:val="single" w:sz="4" w:space="0" w:color="auto"/>
@@ -5896,12 +5895,6 @@
         <w:insideH w:val="single" w:sz="4" w:space="0" w:color="auto"/>
         <w:insideV w:val="single" w:sz="4" w:space="0" w:color="auto"/>
       </w:tblBorders>
-      <w:tblCellMar>
-        <w:top w:w="0" w:type="dxa"/>
-        <w:left w:w="108" w:type="dxa"/>
-        <w:bottom w:w="0" w:type="dxa"/>
-        <w:right w:w="108" w:type="dxa"/>
-      </w:tblCellMar>
     </w:tblPr>
   </w:style>
   <w:style w:type="character" w:customStyle="1" w:styleId="ParagrapChar">
@@ -6496,7 +6489,6 @@
     <w:tblPr>
       <w:tblStyleRowBandSize w:val="1"/>
       <w:tblStyleColBandSize w:val="1"/>
-      <w:tblInd w:w="0" w:type="dxa"/>
       <w:tblBorders>
         <w:top w:val="single" w:sz="4" w:space="0" w:color="BFBFBF" w:themeColor="background1" w:themeShade="BF"/>
         <w:left w:val="single" w:sz="4" w:space="0" w:color="BFBFBF" w:themeColor="background1" w:themeShade="BF"/>
@@ -6505,12 +6497,6 @@
         <w:insideH w:val="single" w:sz="4" w:space="0" w:color="BFBFBF" w:themeColor="background1" w:themeShade="BF"/>
         <w:insideV w:val="single" w:sz="4" w:space="0" w:color="BFBFBF" w:themeColor="background1" w:themeShade="BF"/>
       </w:tblBorders>
-      <w:tblCellMar>
-        <w:top w:w="0" w:type="dxa"/>
-        <w:left w:w="108" w:type="dxa"/>
-        <w:bottom w:w="0" w:type="dxa"/>
-        <w:right w:w="108" w:type="dxa"/>
-      </w:tblCellMar>
     </w:tblPr>
     <w:tblStylePr w:type="firstRow">
       <w:rPr>
@@ -6932,7 +6918,7 @@
 </file>
 
 <file path=customXml/itemProps2.xml><?xml version="1.0" encoding="utf-8"?>
-<ds:datastoreItem xmlns:ds="http://schemas.openxmlformats.org/officeDocument/2006/customXml" ds:itemID="{EDF4645E-7424-4481-9D4A-4BA1FC171848}">
+<ds:datastoreItem xmlns:ds="http://schemas.openxmlformats.org/officeDocument/2006/customXml" ds:itemID="{59182866-15CF-4A66-B643-3DFB3A7397DF}">
   <ds:schemaRefs>
     <ds:schemaRef ds:uri="http://schemas.openxmlformats.org/officeDocument/2006/bibliography"/>
   </ds:schemaRefs>

</xml_diff>